<commit_message>
Add Jim Jordan letter
</commit_message>
<xml_diff>
--- a/sources/DemocratsForAndover.docx
+++ b/sources/DemocratsForAndover.docx
@@ -57,7 +57,29 @@
           <w:szCs w:val="24"/>
           <w:lang w:val="en-US" w:eastAsia="zh-CN" w:bidi="ar-SA"/>
         </w:rPr>
-        <w:t>October 2, 2023</w:t>
+        <w:t xml:space="preserve">October </w:t>
+      </w:r>
+      <w:r>
+        <w:rPr>
+          <w:rFonts w:eastAsia="Times New Roman" w:cs="Times New Roman"/>
+          <w:color w:val="auto"/>
+          <w:kern w:val="0"/>
+          <w:sz w:val="24"/>
+          <w:szCs w:val="24"/>
+          <w:lang w:val="en-US" w:eastAsia="zh-CN" w:bidi="ar-SA"/>
+        </w:rPr>
+        <w:t>8</w:t>
+      </w:r>
+      <w:r>
+        <w:rPr>
+          <w:rFonts w:eastAsia="Times New Roman" w:cs="Times New Roman"/>
+          <w:color w:val="auto"/>
+          <w:kern w:val="0"/>
+          <w:sz w:val="24"/>
+          <w:szCs w:val="24"/>
+          <w:lang w:val="en-US" w:eastAsia="zh-CN" w:bidi="ar-SA"/>
+        </w:rPr>
+        <w:t>, 2023</w:t>
       </w:r>
     </w:p>
     <w:p>
@@ -135,91 +157,189 @@
       </w:pPr>
       <w:r>
         <w:rPr/>
-        <w:t>I met Kim Hawes when our children attended Andover Elementary together.  It was a while before I realized that this quiet woman was a backbones of our community.  Kim helps out wherever she can.  If your child played basketball, you know Kim.  If you've interacted with the Community Emergency Response Team, you know Kim.  If you've gotten involved with the Commission on Aging, you know Kim.  If you've needed a Justice of the Peace, you may have met Kim.  And of course, if you've had dealings with the Fire Department, you know Kim.</w:t>
-      </w:r>
-    </w:p>
-    <w:p>
-      <w:pPr>
-        <w:pStyle w:val="Normal"/>
-        <w:rPr/>
-      </w:pPr>
-      <w:r>
-        <w:rPr/>
-      </w:r>
-    </w:p>
-    <w:p>
-      <w:pPr>
-        <w:pStyle w:val="Normal"/>
-        <w:rPr/>
-      </w:pPr>
-      <w:r>
-        <w:rPr/>
-        <w:t>As an EMT with the Andover Volunteer Fire Department, Kim has observed the commitment and dedication of our volunteers. She would like to ensure our firefighters and EMT's have the resources and training necessary to continue to protect and serve our community.</w:t>
-      </w:r>
-    </w:p>
-    <w:p>
-      <w:pPr>
-        <w:pStyle w:val="Normal"/>
-        <w:rPr/>
-      </w:pPr>
-      <w:r>
-        <w:rPr/>
-      </w:r>
-    </w:p>
-    <w:p>
-      <w:pPr>
-        <w:pStyle w:val="Normal"/>
-        <w:rPr/>
-      </w:pPr>
-      <w:r>
-        <w:rPr/>
-        <w:t>I met Mark Williams years ago, when he helped me out of a jam, and then another, and another.  I know him for a compassionate man, and an extremely competent one.  I have two fantastic memories of Mark.  One has him standing by himself, hat off, over the grave of a recently-buried animal.  He stood quietly, praying for the pet of a family he didn't even know.</w:t>
-      </w:r>
-    </w:p>
-    <w:p>
-      <w:pPr>
-        <w:pStyle w:val="Normal"/>
-        <w:rPr/>
-      </w:pPr>
-      <w:r>
-        <w:rPr/>
-      </w:r>
-    </w:p>
-    <w:p>
-      <w:pPr>
-        <w:pStyle w:val="Normal"/>
-        <w:rPr/>
-      </w:pPr>
-      <w:r>
-        <w:rPr/>
-        <w:t xml:space="preserve">The other memory involved a local woman having a breakdown and causing a ruckus bad </w:t>
-      </w:r>
-      <w:r>
-        <w:rPr/>
-        <w:t>enough</w:t>
-      </w:r>
-      <w:r>
-        <w:rPr/>
-        <w:t xml:space="preserve"> to require police involvement. As a friend of the family, I was trying to help, but we weren't able to get through.  Mark was there as part of the emergency response team.  He was the one able to respectfully calm her down and get her to agree to the necessary ambulance ride.</w:t>
-      </w:r>
-    </w:p>
-    <w:p>
-      <w:pPr>
-        <w:pStyle w:val="Normal"/>
-        <w:rPr/>
-      </w:pPr>
-      <w:r>
-        <w:rPr/>
-      </w:r>
-    </w:p>
-    <w:p>
-      <w:pPr>
-        <w:pStyle w:val="Normal"/>
-        <w:rPr/>
-      </w:pPr>
-      <w:r>
-        <w:rPr/>
-        <w:t>Kim's commitment.  Mark's compassion.  The competence of both of them.  These qualities will make them excellent Fire Commissioners.  Please vote for Kim Hawes and Mark Williams for Andover's Fire Commission.</w:t>
+        <w:t>It's impossible to count the good reasons to vote for Andover's Democratic slate.  The competence, the experience, the compassion of the candidates speaks volumes.  Note the long town involvement of people like Kim Hawes for Fire Commission and of Emily Timreck and Linda Armstrong for BAA.  Note the compassionate but quiet determination of Anne Cremé for BOS.  Note the fierce educational advocacy of Shannon Louden and Caitlin McIntosh Greenhouse for BOE.  Oh yes, and note the sheer number of women running on the Democratic ticket!</w:t>
+      </w:r>
+    </w:p>
+    <w:p>
+      <w:pPr>
+        <w:pStyle w:val="Normal"/>
+        <w:rPr/>
+      </w:pPr>
+      <w:r>
+        <w:rPr/>
+      </w:r>
+    </w:p>
+    <w:p>
+      <w:pPr>
+        <w:pStyle w:val="Normal"/>
+        <w:rPr/>
+      </w:pPr>
+      <w:r>
+        <w:rPr/>
+        <w:t xml:space="preserve">In 2023, there are uncountably many reasons to vote </w:t>
+      </w:r>
+      <w:r>
+        <w:rPr>
+          <w:i/>
+          <w:iCs/>
+        </w:rPr>
+        <w:t>against</w:t>
+      </w:r>
+      <w:r>
+        <w:rPr/>
+        <w:t xml:space="preserve"> Republicans.</w:t>
+      </w:r>
+    </w:p>
+    <w:p>
+      <w:pPr>
+        <w:pStyle w:val="Normal"/>
+        <w:rPr/>
+      </w:pPr>
+      <w:r>
+        <w:rPr/>
+      </w:r>
+    </w:p>
+    <w:p>
+      <w:pPr>
+        <w:pStyle w:val="Normal"/>
+        <w:rPr/>
+      </w:pPr>
+      <w:r>
+        <w:rPr/>
+        <w:t>When the country elects Republicans, we get the current House caucus, which cannot accomplish anything other than backstabbing and infighting.  (When the Democrats last had control with a similarly thin majority, they passed significant legislation and had absolutely no spectacle.)  Or we get a so-called president whose continual lies incited an insurrection, and who, despite numerous serious indictments, looks certain to win another nomination.</w:t>
+      </w:r>
+    </w:p>
+    <w:p>
+      <w:pPr>
+        <w:pStyle w:val="Normal"/>
+        <w:rPr/>
+      </w:pPr>
+      <w:r>
+        <w:rPr/>
+      </w:r>
+    </w:p>
+    <w:p>
+      <w:pPr>
+        <w:pStyle w:val="Normal"/>
+        <w:rPr/>
+      </w:pPr>
+      <w:r>
+        <w:rPr/>
+        <w:t>When states elect Repu</w:t>
+      </w:r>
+      <w:r>
+        <w:rPr/>
+        <w:t>b</w:t>
+      </w:r>
+      <w:r>
+        <w:rPr/>
+        <w:t>licans, we get Florida banning books; excising discussion</w:t>
+      </w:r>
+      <w:r>
+        <w:rPr/>
+        <w:t>s</w:t>
+      </w:r>
+      <w:r>
+        <w:rPr/>
+        <w:t xml:space="preserve"> of slavery, Jim Crow, and George Floyd; and waging war with its largest private employer—and biggest tourist attraction—simply because they had the temerity to speak out for their gay employees.</w:t>
+      </w:r>
+    </w:p>
+    <w:p>
+      <w:pPr>
+        <w:pStyle w:val="Normal"/>
+        <w:rPr/>
+      </w:pPr>
+      <w:r>
+        <w:rPr/>
+      </w:r>
+    </w:p>
+    <w:p>
+      <w:pPr>
+        <w:pStyle w:val="Normal"/>
+        <w:rPr/>
+      </w:pPr>
+      <w:r>
+        <w:rPr/>
+        <w:t>When Connecticut towns elect Republicans, we get the clown show in Colchester</w:t>
+      </w:r>
+    </w:p>
+    <w:p>
+      <w:pPr>
+        <w:pStyle w:val="Normal"/>
+        <w:rPr/>
+      </w:pPr>
+      <w:r>
+        <w:rPr/>
+        <w:t>described every week on these pages, with a mini-despot banning books,</w:t>
+      </w:r>
+    </w:p>
+    <w:p>
+      <w:pPr>
+        <w:pStyle w:val="Normal"/>
+        <w:rPr/>
+      </w:pPr>
+      <w:r>
+        <w:rPr/>
+        <w:t>single-handedly conducting sham investigations into an employee for political</w:t>
+      </w:r>
+    </w:p>
+    <w:p>
+      <w:pPr>
+        <w:pStyle w:val="Normal"/>
+        <w:rPr/>
+      </w:pPr>
+      <w:r>
+        <w:rPr/>
+        <w:t>reasons, tearing up agendas, screaming at voters, and who knows what else?  Or</w:t>
+      </w:r>
+    </w:p>
+    <w:p>
+      <w:pPr>
+        <w:pStyle w:val="Normal"/>
+        <w:rPr/>
+      </w:pPr>
+      <w:r>
+        <w:rPr/>
+        <w:t>we get the Connecticut town whose Republican Town Committee which, knowing that</w:t>
+      </w:r>
+    </w:p>
+    <w:p>
+      <w:pPr>
+        <w:pStyle w:val="Normal"/>
+        <w:rPr/>
+      </w:pPr>
+      <w:r>
+        <w:rPr/>
+        <w:t>a man was recently arrested for domestic assault, still chooses to nominate him</w:t>
+      </w:r>
+    </w:p>
+    <w:p>
+      <w:pPr>
+        <w:pStyle w:val="Normal"/>
+        <w:rPr/>
+      </w:pPr>
+      <w:r>
+        <w:rPr/>
+        <w:t>for local office.</w:t>
+      </w:r>
+    </w:p>
+    <w:p>
+      <w:pPr>
+        <w:pStyle w:val="Normal"/>
+        <w:rPr/>
+      </w:pPr>
+      <w:r>
+        <w:rPr/>
+      </w:r>
+    </w:p>
+    <w:p>
+      <w:pPr>
+        <w:pStyle w:val="Normal"/>
+        <w:rPr/>
+      </w:pPr>
+      <w:r>
+        <w:rPr/>
+        <w:t>So again, Andover has numerous great reasons to vote for Democrats, and numerous great reasons to vote against Republicans.  More details at https://andoverctdems.com/.</w:t>
       </w:r>
     </w:p>
     <w:p>

</xml_diff>